<commit_message>
Comments in main_threads.py file
</commit_message>
<xml_diff>
--- a/milestones/Summary_Milestones_13_05.docx
+++ b/milestones/Summary_Milestones_13_05.docx
@@ -289,21 +289,12 @@
       <w:r>
         <w:rPr>
           <w:noProof/>
-          <w:lang w:val="es-ES"/>
         </w:rPr>
         <w:drawing>
-          <wp:anchor distT="0" distB="0" distL="114300" distR="114300" simplePos="0" relativeHeight="251659776" behindDoc="0" locked="0" layoutInCell="1" allowOverlap="1" wp14:anchorId="5853DCFA" wp14:editId="2880E2C6">
-            <wp:simplePos x="0" y="0"/>
-            <wp:positionH relativeFrom="column">
-              <wp:posOffset>-710353</wp:posOffset>
-            </wp:positionH>
-            <wp:positionV relativeFrom="paragraph">
-              <wp:posOffset>188806</wp:posOffset>
-            </wp:positionV>
-            <wp:extent cx="6609744" cy="3801534"/>
-            <wp:effectExtent l="0" t="0" r="0" b="0"/>
-            <wp:wrapNone/>
-            <wp:docPr id="2008708470" name="Picture 1" descr="A diagram of a machine&#10;&#10;Description automatically generated"/>
+          <wp:inline distT="0" distB="0" distL="0" distR="0" wp14:anchorId="2EE9B041" wp14:editId="6F7E5FD9">
+            <wp:extent cx="5400040" cy="2723515"/>
+            <wp:effectExtent l="0" t="0" r="0" b="635"/>
+            <wp:docPr id="1220208543" name="Picture 1" descr="A diagram of a machine&#10;&#10;Description automatically generated"/>
             <wp:cNvGraphicFramePr>
               <a:graphicFrameLocks xmlns:a="http://schemas.openxmlformats.org/drawingml/2006/main" noChangeAspect="1"/>
             </wp:cNvGraphicFramePr>
@@ -311,7 +302,7 @@
               <a:graphicData uri="http://schemas.openxmlformats.org/drawingml/2006/picture">
                 <pic:pic xmlns:pic="http://schemas.openxmlformats.org/drawingml/2006/picture">
                   <pic:nvPicPr>
-                    <pic:cNvPr id="2008708470" name="Picture 1" descr="A diagram of a machine&#10;&#10;Description automatically generated"/>
+                    <pic:cNvPr id="1220208543" name="Picture 1" descr="A diagram of a machine&#10;&#10;Description automatically generated"/>
                     <pic:cNvPicPr/>
                   </pic:nvPicPr>
                   <pic:blipFill>
@@ -329,7 +320,7 @@
                   <pic:spPr>
                     <a:xfrm>
                       <a:off x="0" y="0"/>
-                      <a:ext cx="6609744" cy="3801534"/>
+                      <a:ext cx="5400040" cy="2723515"/>
                     </a:xfrm>
                     <a:prstGeom prst="rect">
                       <a:avLst/>
@@ -338,25 +329,784 @@
                 </pic:pic>
               </a:graphicData>
             </a:graphic>
-            <wp14:sizeRelH relativeFrom="margin">
-              <wp14:pctWidth>0</wp14:pctWidth>
-            </wp14:sizeRelH>
-            <wp14:sizeRelV relativeFrom="margin">
-              <wp14:pctHeight>0</wp14:pctHeight>
-            </wp14:sizeRelV>
-          </wp:anchor>
+          </wp:inline>
         </w:drawing>
       </w:r>
     </w:p>
     <w:p/>
     <w:p/>
+    <w:p/>
+    <w:p/>
     <w:p>
       <w:pPr>
-        <w:rPr>
-          <w:szCs w:val="20"/>
-        </w:rPr>
-      </w:pPr>
+        <w:pStyle w:val="Heading2"/>
+      </w:pPr>
+      <w:r>
+        <w:t>2.1 AI Reliability in Industrial Safety</w:t>
+      </w:r>
     </w:p>
+    <w:p/>
+    <w:p>
+      <w:pPr>
+        <w:rPr>
+          <w:szCs w:val="20"/>
+        </w:rPr>
+      </w:pPr>
+      <w:r>
+        <w:rPr>
+          <w:szCs w:val="20"/>
+        </w:rPr>
+        <w:t>This study explores the reliability of artificial intelligence in industrial safety applications, focusing on a case study involving the ABB IRB 1200 robot and Intel RealSense D415 camera. The project builds on the work of Matthias De Ryck with the Robot Demonstrator, aiming to enhance the precision and reliability of robotic operations.</w:t>
+      </w:r>
+    </w:p>
+    <w:p>
+      <w:pPr>
+        <w:rPr>
+          <w:szCs w:val="20"/>
+        </w:rPr>
+      </w:pPr>
+      <w:r>
+        <w:rPr>
+          <w:szCs w:val="20"/>
+        </w:rPr>
+        <w:t>Dataset Collection</w:t>
+      </w:r>
+    </w:p>
+    <w:p>
+      <w:pPr>
+        <w:rPr>
+          <w:szCs w:val="20"/>
+        </w:rPr>
+      </w:pPr>
+      <w:r>
+        <w:rPr>
+          <w:szCs w:val="20"/>
+        </w:rPr>
+        <w:t>The process begins with data collection, crucial for training and validating the AI model:</w:t>
+      </w:r>
+    </w:p>
+    <w:p>
+      <w:pPr>
+        <w:pStyle w:val="ListParagraph"/>
+        <w:numPr>
+          <w:ilvl w:val="0"/>
+          <w:numId w:val="12"/>
+        </w:numPr>
+        <w:rPr>
+          <w:szCs w:val="20"/>
+        </w:rPr>
+      </w:pPr>
+      <w:r>
+        <w:rPr>
+          <w:b/>
+          <w:bCs/>
+          <w:szCs w:val="20"/>
+        </w:rPr>
+        <w:t>Robot Controller Command</w:t>
+      </w:r>
+      <w:r>
+        <w:rPr>
+          <w:szCs w:val="20"/>
+        </w:rPr>
+        <w:t>: The robot is instructed to move to a specific (x,y,z) position.</w:t>
+      </w:r>
+    </w:p>
+    <w:p>
+      <w:pPr>
+        <w:pStyle w:val="ListParagraph"/>
+        <w:numPr>
+          <w:ilvl w:val="0"/>
+          <w:numId w:val="12"/>
+        </w:numPr>
+        <w:rPr>
+          <w:szCs w:val="20"/>
+        </w:rPr>
+      </w:pPr>
+      <w:r>
+        <w:rPr>
+          <w:b/>
+          <w:bCs/>
+          <w:szCs w:val="20"/>
+        </w:rPr>
+        <w:t>End Effector Positioning</w:t>
+      </w:r>
+      <w:r>
+        <w:rPr>
+          <w:szCs w:val="20"/>
+        </w:rPr>
+        <w:t>: The position of the end effector, equipped with a vacuum gripper, is marked.</w:t>
+      </w:r>
+    </w:p>
+    <w:p>
+      <w:pPr>
+        <w:pStyle w:val="ListParagraph"/>
+        <w:numPr>
+          <w:ilvl w:val="0"/>
+          <w:numId w:val="12"/>
+        </w:numPr>
+        <w:rPr>
+          <w:szCs w:val="20"/>
+        </w:rPr>
+      </w:pPr>
+      <w:r>
+        <w:rPr>
+          <w:b/>
+          <w:bCs/>
+          <w:szCs w:val="20"/>
+        </w:rPr>
+        <w:t>Object Placement</w:t>
+      </w:r>
+      <w:r>
+        <w:rPr>
+          <w:szCs w:val="20"/>
+        </w:rPr>
+        <w:t>: The object is placed at the designated point.</w:t>
+      </w:r>
+    </w:p>
+    <w:p>
+      <w:pPr>
+        <w:pStyle w:val="ListParagraph"/>
+        <w:numPr>
+          <w:ilvl w:val="0"/>
+          <w:numId w:val="12"/>
+        </w:numPr>
+        <w:rPr>
+          <w:szCs w:val="20"/>
+        </w:rPr>
+      </w:pPr>
+      <w:r>
+        <w:rPr>
+          <w:b/>
+          <w:bCs/>
+          <w:szCs w:val="20"/>
+        </w:rPr>
+        <w:t>Image Capture</w:t>
+      </w:r>
+      <w:r>
+        <w:rPr>
+          <w:szCs w:val="20"/>
+        </w:rPr>
+        <w:t>: Photos are taken, capturing both RGB and depth data, resulting in 24 data points.</w:t>
+      </w:r>
+    </w:p>
+    <w:p>
+      <w:pPr>
+        <w:pStyle w:val="ListParagraph"/>
+        <w:numPr>
+          <w:ilvl w:val="0"/>
+          <w:numId w:val="12"/>
+        </w:numPr>
+        <w:rPr>
+          <w:szCs w:val="20"/>
+        </w:rPr>
+      </w:pPr>
+      <w:r>
+        <w:rPr>
+          <w:b/>
+          <w:bCs/>
+          <w:szCs w:val="20"/>
+        </w:rPr>
+        <w:t>Distortion Correction</w:t>
+      </w:r>
+      <w:r>
+        <w:rPr>
+          <w:szCs w:val="20"/>
+        </w:rPr>
+        <w:t>: Applied to eliminate lens irregularities, achieved by multiplying the image with a correction matrix.</w:t>
+      </w:r>
+    </w:p>
+    <w:p>
+      <w:pPr>
+        <w:pStyle w:val="ListParagraph"/>
+        <w:numPr>
+          <w:ilvl w:val="0"/>
+          <w:numId w:val="12"/>
+        </w:numPr>
+        <w:rPr>
+          <w:szCs w:val="20"/>
+        </w:rPr>
+      </w:pPr>
+      <w:r>
+        <w:rPr>
+          <w:b/>
+          <w:bCs/>
+          <w:szCs w:val="20"/>
+        </w:rPr>
+        <w:t>Mask Creation</w:t>
+      </w:r>
+      <w:r>
+        <w:rPr>
+          <w:szCs w:val="20"/>
+        </w:rPr>
+        <w:t>: Identifies the area where the object is located.</w:t>
+      </w:r>
+    </w:p>
+    <w:p>
+      <w:pPr>
+        <w:pStyle w:val="ListParagraph"/>
+        <w:numPr>
+          <w:ilvl w:val="0"/>
+          <w:numId w:val="12"/>
+        </w:numPr>
+        <w:rPr>
+          <w:szCs w:val="20"/>
+        </w:rPr>
+      </w:pPr>
+      <w:r>
+        <w:rPr>
+          <w:b/>
+          <w:bCs/>
+          <w:szCs w:val="20"/>
+        </w:rPr>
+        <w:t>Pixel Identification</w:t>
+      </w:r>
+      <w:r>
+        <w:rPr>
+          <w:szCs w:val="20"/>
+        </w:rPr>
+        <w:t xml:space="preserve">: Determines the </w:t>
+      </w:r>
+      <w:proofErr w:type="spellStart"/>
+      <w:r>
+        <w:rPr>
+          <w:szCs w:val="20"/>
+        </w:rPr>
+        <w:t>center</w:t>
+      </w:r>
+      <w:proofErr w:type="spellEnd"/>
+      <w:r>
+        <w:rPr>
+          <w:szCs w:val="20"/>
+        </w:rPr>
+        <w:t xml:space="preserve"> pixel of the object {(</w:t>
+      </w:r>
+      <w:proofErr w:type="spellStart"/>
+      <w:r>
+        <w:rPr>
+          <w:szCs w:val="20"/>
+        </w:rPr>
+        <w:t>x_i,y_i</w:t>
+      </w:r>
+      <w:proofErr w:type="spellEnd"/>
+      <w:r>
+        <w:rPr>
+          <w:szCs w:val="20"/>
+        </w:rPr>
+        <w:t>),</w:t>
+      </w:r>
+      <w:proofErr w:type="spellStart"/>
+      <w:r>
+        <w:rPr>
+          <w:szCs w:val="20"/>
+        </w:rPr>
+        <w:t>r_i</w:t>
+      </w:r>
+      <w:proofErr w:type="spellEnd"/>
+      <w:r>
+        <w:rPr>
+          <w:szCs w:val="20"/>
+        </w:rPr>
+        <w:t xml:space="preserve">} for </w:t>
+      </w:r>
+      <w:proofErr w:type="spellStart"/>
+      <w:r>
+        <w:rPr>
+          <w:szCs w:val="20"/>
+        </w:rPr>
+        <w:t>i</w:t>
+      </w:r>
+      <w:proofErr w:type="spellEnd"/>
+      <w:r>
+        <w:rPr>
+          <w:szCs w:val="20"/>
+        </w:rPr>
+        <w:t>=1,....N.</w:t>
+      </w:r>
+    </w:p>
+    <w:p>
+      <w:pPr>
+        <w:pStyle w:val="ListParagraph"/>
+        <w:numPr>
+          <w:ilvl w:val="0"/>
+          <w:numId w:val="12"/>
+        </w:numPr>
+        <w:rPr>
+          <w:szCs w:val="20"/>
+        </w:rPr>
+      </w:pPr>
+      <w:r>
+        <w:rPr>
+          <w:b/>
+          <w:bCs/>
+          <w:szCs w:val="20"/>
+        </w:rPr>
+        <w:t>Base POV Transformation</w:t>
+      </w:r>
+      <w:r>
+        <w:rPr>
+          <w:szCs w:val="20"/>
+        </w:rPr>
+        <w:t>: Transforms the coordinates to the robot’s base point of view.</w:t>
+      </w:r>
+    </w:p>
+    <w:p>
+      <w:pPr>
+        <w:rPr>
+          <w:b/>
+          <w:bCs/>
+          <w:szCs w:val="20"/>
+        </w:rPr>
+      </w:pPr>
+      <w:r>
+        <w:rPr>
+          <w:b/>
+          <w:bCs/>
+          <w:szCs w:val="20"/>
+        </w:rPr>
+        <w:t>Tool Correction</w:t>
+      </w:r>
+    </w:p>
+    <w:p>
+      <w:pPr>
+        <w:rPr>
+          <w:szCs w:val="20"/>
+        </w:rPr>
+      </w:pPr>
+      <w:r>
+        <w:rPr>
+          <w:szCs w:val="20"/>
+        </w:rPr>
+        <w:t>To enhance precision, the robot's end effector is directed to specific coordinates (x,y,z) calculated from the base reference point. However, due to uncertainties, there's an average deviation of 10.255mm (approximately 1cm) between the predicted and actual positions. This deviation indicates that the model's predicted position has an inherent error margin of 1cm from the ground truth.</w:t>
+      </w:r>
+    </w:p>
+    <w:p>
+      <w:pPr>
+        <w:rPr>
+          <w:b/>
+          <w:bCs/>
+          <w:szCs w:val="20"/>
+        </w:rPr>
+      </w:pPr>
+      <w:r>
+        <w:rPr>
+          <w:b/>
+          <w:bCs/>
+          <w:szCs w:val="20"/>
+        </w:rPr>
+        <w:t>First Modification</w:t>
+      </w:r>
+    </w:p>
+    <w:p>
+      <w:pPr>
+        <w:ind w:firstLine="360"/>
+        <w:rPr>
+          <w:szCs w:val="20"/>
+        </w:rPr>
+      </w:pPr>
+      <w:r>
+        <w:rPr>
+          <w:szCs w:val="20"/>
+        </w:rPr>
+        <w:t>Initial observations revealed a deviation in the camera's y-axis. To address this:</w:t>
+      </w:r>
+    </w:p>
+    <w:p>
+      <w:pPr>
+        <w:pStyle w:val="ListParagraph"/>
+        <w:numPr>
+          <w:ilvl w:val="0"/>
+          <w:numId w:val="12"/>
+        </w:numPr>
+        <w:rPr>
+          <w:szCs w:val="20"/>
+        </w:rPr>
+      </w:pPr>
+      <w:r>
+        <w:rPr>
+          <w:b/>
+          <w:bCs/>
+          <w:szCs w:val="20"/>
+        </w:rPr>
+        <w:t>Calibration</w:t>
+      </w:r>
+      <w:r>
+        <w:rPr>
+          <w:szCs w:val="20"/>
+        </w:rPr>
+        <w:t xml:space="preserve">: Separate </w:t>
+      </w:r>
+      <w:proofErr w:type="spellStart"/>
+      <w:r>
+        <w:rPr>
+          <w:szCs w:val="20"/>
+        </w:rPr>
+        <w:t>Cx</w:t>
+      </w:r>
+      <w:proofErr w:type="spellEnd"/>
+      <w:r>
+        <w:rPr>
+          <w:szCs w:val="20"/>
+        </w:rPr>
+        <w:t xml:space="preserve"> and Cy values were calibrated to correct the ground truth labels.</w:t>
+      </w:r>
+    </w:p>
+    <w:p>
+      <w:pPr>
+        <w:pStyle w:val="ListParagraph"/>
+        <w:numPr>
+          <w:ilvl w:val="0"/>
+          <w:numId w:val="12"/>
+        </w:numPr>
+        <w:rPr>
+          <w:szCs w:val="20"/>
+        </w:rPr>
+      </w:pPr>
+      <w:r>
+        <w:rPr>
+          <w:b/>
+          <w:bCs/>
+          <w:szCs w:val="20"/>
+        </w:rPr>
+        <w:t>Error Adjustments</w:t>
+      </w:r>
+      <w:r>
+        <w:rPr>
+          <w:szCs w:val="20"/>
+        </w:rPr>
+        <w:t>: Errors were classified into tool correction errors and estimated camera deviations, leading to adjustments for more accurate ground truth alignment.</w:t>
+      </w:r>
+    </w:p>
+    <w:p>
+      <w:pPr>
+        <w:ind w:firstLine="360"/>
+        <w:rPr>
+          <w:b/>
+          <w:bCs/>
+          <w:szCs w:val="20"/>
+        </w:rPr>
+      </w:pPr>
+      <w:r>
+        <w:rPr>
+          <w:b/>
+          <w:bCs/>
+          <w:szCs w:val="20"/>
+        </w:rPr>
+        <w:t>Advanced Image Processing</w:t>
+      </w:r>
+    </w:p>
+    <w:p>
+      <w:pPr>
+        <w:ind w:left="360"/>
+        <w:rPr>
+          <w:szCs w:val="20"/>
+        </w:rPr>
+      </w:pPr>
+      <w:r>
+        <w:rPr>
+          <w:szCs w:val="20"/>
+        </w:rPr>
+        <w:t xml:space="preserve">The image acquisition process involves adjusting HSV (Hue, Saturation, Value) parameters to achieve </w:t>
+      </w:r>
+      <w:proofErr w:type="spellStart"/>
+      <w:r>
+        <w:rPr>
+          <w:szCs w:val="20"/>
+        </w:rPr>
+        <w:t>color</w:t>
+      </w:r>
+      <w:proofErr w:type="spellEnd"/>
+      <w:r>
+        <w:rPr>
+          <w:szCs w:val="20"/>
+        </w:rPr>
+        <w:t>-based segmentation. However, shadows and lighting conditions significantly affect the HSV values, creating inconsistencies.</w:t>
+      </w:r>
+    </w:p>
+    <w:p>
+      <w:pPr>
+        <w:rPr>
+          <w:b/>
+          <w:bCs/>
+          <w:szCs w:val="20"/>
+        </w:rPr>
+      </w:pPr>
+      <w:r>
+        <w:rPr>
+          <w:b/>
+          <w:bCs/>
+          <w:szCs w:val="20"/>
+        </w:rPr>
+        <w:t>Second Modification</w:t>
+      </w:r>
+    </w:p>
+    <w:p>
+      <w:pPr>
+        <w:rPr>
+          <w:szCs w:val="20"/>
+        </w:rPr>
+      </w:pPr>
+      <w:r>
+        <w:rPr>
+          <w:szCs w:val="20"/>
+        </w:rPr>
+        <w:t>To overcome the limitations of HSV-based masking:</w:t>
+      </w:r>
+    </w:p>
+    <w:p>
+      <w:pPr>
+        <w:pStyle w:val="ListParagraph"/>
+        <w:numPr>
+          <w:ilvl w:val="0"/>
+          <w:numId w:val="12"/>
+        </w:numPr>
+        <w:rPr>
+          <w:szCs w:val="20"/>
+        </w:rPr>
+      </w:pPr>
+      <w:r>
+        <w:rPr>
+          <w:b/>
+          <w:bCs/>
+          <w:szCs w:val="20"/>
+        </w:rPr>
+        <w:t>Edge Detection-Oriented Masking</w:t>
+      </w:r>
+      <w:r>
+        <w:rPr>
+          <w:szCs w:val="20"/>
+        </w:rPr>
+        <w:t>: Implemented using the Canny algorithm.</w:t>
+      </w:r>
+    </w:p>
+    <w:p>
+      <w:pPr>
+        <w:pStyle w:val="ListParagraph"/>
+        <w:numPr>
+          <w:ilvl w:val="0"/>
+          <w:numId w:val="12"/>
+        </w:numPr>
+        <w:rPr>
+          <w:szCs w:val="20"/>
+        </w:rPr>
+      </w:pPr>
+      <w:r>
+        <w:rPr>
+          <w:b/>
+          <w:bCs/>
+          <w:szCs w:val="20"/>
+        </w:rPr>
+        <w:t>Grayscale Conversion</w:t>
+      </w:r>
+      <w:r>
+        <w:rPr>
+          <w:szCs w:val="20"/>
+        </w:rPr>
+        <w:t>: Images are converted to grayscale.</w:t>
+      </w:r>
+    </w:p>
+    <w:p>
+      <w:pPr>
+        <w:pStyle w:val="ListParagraph"/>
+        <w:numPr>
+          <w:ilvl w:val="0"/>
+          <w:numId w:val="12"/>
+        </w:numPr>
+        <w:rPr>
+          <w:szCs w:val="20"/>
+        </w:rPr>
+      </w:pPr>
+      <w:r>
+        <w:rPr>
+          <w:b/>
+          <w:bCs/>
+          <w:szCs w:val="20"/>
+        </w:rPr>
+        <w:t>Image Smoothing</w:t>
+      </w:r>
+      <w:r>
+        <w:rPr>
+          <w:szCs w:val="20"/>
+        </w:rPr>
+        <w:t>: To reduce noise.</w:t>
+      </w:r>
+    </w:p>
+    <w:p>
+      <w:pPr>
+        <w:pStyle w:val="ListParagraph"/>
+        <w:numPr>
+          <w:ilvl w:val="0"/>
+          <w:numId w:val="12"/>
+        </w:numPr>
+        <w:rPr>
+          <w:szCs w:val="20"/>
+        </w:rPr>
+      </w:pPr>
+      <w:r>
+        <w:rPr>
+          <w:b/>
+          <w:bCs/>
+          <w:szCs w:val="20"/>
+        </w:rPr>
+        <w:t>Edge Detection</w:t>
+      </w:r>
+      <w:r>
+        <w:rPr>
+          <w:szCs w:val="20"/>
+        </w:rPr>
+        <w:t>: Intensity gradients are used to identify edges, filtering out weaker edges.</w:t>
+      </w:r>
+    </w:p>
+    <w:p>
+      <w:pPr>
+        <w:pStyle w:val="ListParagraph"/>
+        <w:numPr>
+          <w:ilvl w:val="0"/>
+          <w:numId w:val="12"/>
+        </w:numPr>
+        <w:rPr>
+          <w:szCs w:val="20"/>
+        </w:rPr>
+      </w:pPr>
+      <w:r>
+        <w:rPr>
+          <w:b/>
+          <w:bCs/>
+          <w:szCs w:val="20"/>
+        </w:rPr>
+        <w:t>Contour Detection</w:t>
+      </w:r>
+      <w:r>
+        <w:rPr>
+          <w:szCs w:val="20"/>
+        </w:rPr>
+        <w:t>: Outlines distinct shapes in the image.</w:t>
+      </w:r>
+    </w:p>
+    <w:p>
+      <w:pPr>
+        <w:rPr>
+          <w:szCs w:val="20"/>
+        </w:rPr>
+      </w:pPr>
+      <w:r>
+        <w:rPr>
+          <w:b/>
+          <w:bCs/>
+          <w:szCs w:val="20"/>
+        </w:rPr>
+        <w:t>Mask Creation</w:t>
+      </w:r>
+      <w:r>
+        <w:rPr>
+          <w:szCs w:val="20"/>
+        </w:rPr>
+        <w:t>: Generates masks based on detected edges, which are less sensitive to shadows.</w:t>
+      </w:r>
+    </w:p>
+    <w:p>
+      <w:pPr>
+        <w:rPr>
+          <w:szCs w:val="20"/>
+        </w:rPr>
+      </w:pPr>
+      <w:r>
+        <w:rPr>
+          <w:szCs w:val="20"/>
+        </w:rPr>
+        <w:t>Advantages and Disadvantages</w:t>
+      </w:r>
+    </w:p>
+    <w:p>
+      <w:pPr>
+        <w:rPr>
+          <w:szCs w:val="20"/>
+        </w:rPr>
+      </w:pPr>
+      <w:r>
+        <w:rPr>
+          <w:szCs w:val="20"/>
+        </w:rPr>
+        <w:lastRenderedPageBreak/>
+        <w:t xml:space="preserve">The edge detection method offers benefits, especially when </w:t>
+      </w:r>
+      <w:r>
+        <w:rPr>
+          <w:szCs w:val="20"/>
+        </w:rPr>
+        <w:t>colour</w:t>
+      </w:r>
+      <w:r>
+        <w:rPr>
+          <w:szCs w:val="20"/>
+        </w:rPr>
+        <w:t xml:space="preserve"> is not a distinctive feature but shape is. However, it may result in information loss, particularly in intricate </w:t>
+      </w:r>
+      <w:r>
+        <w:rPr>
+          <w:szCs w:val="20"/>
+        </w:rPr>
+        <w:t>colour</w:t>
+      </w:r>
+      <w:r>
+        <w:rPr>
+          <w:szCs w:val="20"/>
+        </w:rPr>
+        <w:t xml:space="preserve"> details.</w:t>
+      </w:r>
+    </w:p>
+    <w:p>
+      <w:pPr>
+        <w:rPr>
+          <w:szCs w:val="20"/>
+        </w:rPr>
+      </w:pPr>
+      <w:r>
+        <w:rPr>
+          <w:szCs w:val="20"/>
+        </w:rPr>
+        <w:t>New Mask Generation</w:t>
+      </w:r>
+    </w:p>
+    <w:p>
+      <w:pPr>
+        <w:rPr>
+          <w:szCs w:val="20"/>
+        </w:rPr>
+      </w:pPr>
+      <w:r>
+        <w:rPr>
+          <w:szCs w:val="20"/>
+        </w:rPr>
+        <w:t>The new masks generated using edge detection are less affected by shadows, enhancing the reliability of object detection and positioning.</w:t>
+      </w:r>
+    </w:p>
+    <w:p>
+      <w:pPr>
+        <w:rPr>
+          <w:szCs w:val="20"/>
+        </w:rPr>
+      </w:pPr>
+      <w:r>
+        <w:rPr>
+          <w:szCs w:val="20"/>
+        </w:rPr>
+        <w:t>Conclusion</w:t>
+      </w:r>
+    </w:p>
+    <w:p>
+      <w:pPr>
+        <w:rPr>
+          <w:szCs w:val="20"/>
+        </w:rPr>
+      </w:pPr>
+      <w:r>
+        <w:rPr>
+          <w:szCs w:val="20"/>
+        </w:rPr>
+        <w:t>This study demonstrates significant improvements in the reliability of AI in industrial settings by refining image processing techniques and calibrating tool corrections. These modifications reduce positional uncertainties and enhance the accuracy of robotic operations, contributing to safer and more efficient industrial processes.</w:t>
+      </w:r>
+    </w:p>
+    <w:p/>
     <w:p>
       <w:pPr>
         <w:rPr>
@@ -778,7 +1528,9 @@
     </w:p>
     <w:p>
       <w:pPr>
-        <w:pStyle w:val="NormalWeb"/>
+        <w:rPr>
+          <w:szCs w:val="20"/>
+        </w:rPr>
       </w:pPr>
     </w:p>
     <w:p>
@@ -1573,6 +2325,7 @@
           <w:lang w:eastAsia="en-US"/>
           <w14:ligatures w14:val="standardContextual"/>
         </w:rPr>
+        <w:lastRenderedPageBreak/>
         <w:t>Results of the first study:</w:t>
       </w:r>
     </w:p>
@@ -2455,6 +3208,7 @@
           <w:noProof/>
           <w:lang w:val="es-ES"/>
         </w:rPr>
+        <w:lastRenderedPageBreak/>
         <w:drawing>
           <wp:inline distT="0" distB="0" distL="0" distR="0" wp14:anchorId="69252A12" wp14:editId="106FB628">
             <wp:extent cx="5400040" cy="728980"/>
@@ -2817,15 +3571,7 @@
         <w:t xml:space="preserve"> </w:t>
       </w:r>
       <w:r>
-        <w:t>Simulates variations in lighting, such as sudden light changes that might occur with the turning on/</w:t>
-      </w:r>
-      <w:proofErr w:type="gramStart"/>
-      <w:r>
-        <w:t>off of</w:t>
-      </w:r>
-      <w:proofErr w:type="gramEnd"/>
-      <w:r>
-        <w:t xml:space="preserve"> industrial lights or movements of large objects that block light sources.</w:t>
+        <w:t>Simulates variations in lighting, such as sudden light changes that might occur with the turning on/off of industrial lights or movements of large objects that block light sources.</w:t>
       </w:r>
     </w:p>
     <w:p>
@@ -2997,6 +3743,7 @@
           <w:bCs/>
           <w:noProof/>
         </w:rPr>
+        <w:lastRenderedPageBreak/>
         <w:t>Elastic Transform:</w:t>
       </w:r>
       <w:r>
@@ -3256,7 +4003,6 @@
           <w:bCs/>
           <w:noProof/>
         </w:rPr>
-        <w:lastRenderedPageBreak/>
         <w:t>Spatter:</w:t>
       </w:r>
       <w:r>
@@ -4031,23 +4777,13 @@
                 <w:lang w:val="es-ES" w:eastAsia="en-GB"/>
               </w:rPr>
             </w:pPr>
-            <w:proofErr w:type="spellStart"/>
             <w:r>
               <w:rPr>
                 <w:b/>
                 <w:bCs/>
                 <w:lang w:val="es-ES" w:eastAsia="en-GB"/>
               </w:rPr>
-              <w:t>Shot</w:t>
-            </w:r>
-            <w:proofErr w:type="spellEnd"/>
-            <w:r>
-              <w:rPr>
-                <w:b/>
-                <w:bCs/>
-                <w:lang w:val="es-ES" w:eastAsia="en-GB"/>
-              </w:rPr>
-              <w:t xml:space="preserve"> Noise</w:t>
+              <w:t>Shot Noise</w:t>
             </w:r>
           </w:p>
         </w:tc>
@@ -6740,7 +7476,6 @@
                 <w:bCs/>
                 <w:lang w:val="es-ES" w:eastAsia="en-GB"/>
               </w:rPr>
-              <w:lastRenderedPageBreak/>
               <w:t>Contrast</w:t>
             </w:r>
           </w:p>
@@ -9596,7 +10331,7 @@
           <w:lang w:val="es-ES" w:eastAsia="en-GB"/>
         </w:rPr>
         <w:drawing>
-          <wp:inline distT="0" distB="0" distL="0" distR="0" wp14:anchorId="41179CB7" wp14:editId="27CA9D27">
+          <wp:inline distT="0" distB="0" distL="0" distR="0" wp14:anchorId="41179CB7" wp14:editId="501622BF">
             <wp:extent cx="1600200" cy="1600200"/>
             <wp:effectExtent l="0" t="0" r="0" b="0"/>
             <wp:docPr id="359115707" name="Picture 19" descr="A diagram of a blue and white triangle&#10;&#10;Description automatically generated with medium confidence"/>
@@ -9643,7 +10378,7 @@
           <w:lang w:val="es-ES" w:eastAsia="en-GB"/>
         </w:rPr>
         <w:drawing>
-          <wp:inline distT="0" distB="0" distL="0" distR="0" wp14:anchorId="471379E0" wp14:editId="3465285F">
+          <wp:inline distT="0" distB="0" distL="0" distR="0" wp14:anchorId="471379E0" wp14:editId="379AFE2F">
             <wp:extent cx="1665514" cy="1665514"/>
             <wp:effectExtent l="0" t="0" r="0" b="0"/>
             <wp:docPr id="190600146" name="Picture 20" descr="A blue hexagon with white text&#10;&#10;Description automatically generated"/>
@@ -9995,7 +10730,7 @@
           <w:lang w:val="es-ES" w:eastAsia="en-GB"/>
         </w:rPr>
         <w:drawing>
-          <wp:anchor distT="0" distB="0" distL="114300" distR="114300" simplePos="0" relativeHeight="251658752" behindDoc="1" locked="0" layoutInCell="1" allowOverlap="1" wp14:anchorId="5FBCDC91" wp14:editId="611316F9">
+          <wp:anchor distT="0" distB="0" distL="114300" distR="114300" simplePos="0" relativeHeight="251658752" behindDoc="1" locked="0" layoutInCell="1" allowOverlap="1" wp14:anchorId="5FBCDC91" wp14:editId="02C0C039">
             <wp:simplePos x="0" y="0"/>
             <wp:positionH relativeFrom="column">
               <wp:posOffset>-4445</wp:posOffset>
@@ -10158,11 +10893,9 @@
       <w:r>
         <w:t xml:space="preserve">2.2 </w:t>
       </w:r>
-      <w:proofErr w:type="gramStart"/>
       <w:r>
         <w:t>Post-processing</w:t>
       </w:r>
-      <w:proofErr w:type="gramEnd"/>
       <w:r>
         <w:t xml:space="preserve"> </w:t>
       </w:r>
@@ -10609,15 +11342,7 @@
         <w:spacing w:before="100" w:beforeAutospacing="1" w:after="100" w:afterAutospacing="1" w:line="240" w:lineRule="auto"/>
       </w:pPr>
       <w:r>
-        <w:t xml:space="preserve">Watershed Transformation Markers for the Watershed transformation </w:t>
-      </w:r>
-      <w:proofErr w:type="gramStart"/>
-      <w:r>
-        <w:t>are</w:t>
-      </w:r>
-      <w:proofErr w:type="gramEnd"/>
-      <w:r>
-        <w:t xml:space="preserve"> initialized through connected component analysis performed on the 'certain foreground', with each connected component uniquely </w:t>
+        <w:t xml:space="preserve">Watershed Transformation Markers for the Watershed transformation are initialized through connected component analysis performed on the 'certain foreground', with each connected component uniquely </w:t>
       </w:r>
       <w:r>
         <w:t>labelled</w:t>
@@ -13531,9 +14256,38 @@
           <w:lang w:eastAsia="en-GB"/>
           <w14:ligatures w14:val="none"/>
         </w:rPr>
-        <w:t xml:space="preserve">range of operation of the robotic arm 30cm on x, 50cm on y. </w:t>
-      </w:r>
-      <w:proofErr w:type="gramStart"/>
+        <w:t>range of operation of the robotic arm 30cm on x, 50cm on y. Big pieces</w:t>
+      </w:r>
+      <w:r>
+        <w:rPr>
+          <w:rFonts w:eastAsia="Times New Roman" w:cstheme="minorHAnsi"/>
+          <w:kern w:val="0"/>
+          <w:szCs w:val="20"/>
+          <w:lang w:eastAsia="en-GB"/>
+          <w14:ligatures w14:val="none"/>
+        </w:rPr>
+        <w:t xml:space="preserve"> → </w:t>
+      </w:r>
+      <w:r>
+        <w:rPr>
+          <w:rFonts w:eastAsia="Times New Roman" w:cstheme="minorHAnsi"/>
+          <w:kern w:val="0"/>
+          <w:szCs w:val="20"/>
+          <w:lang w:eastAsia="en-GB"/>
+          <w14:ligatures w14:val="none"/>
+        </w:rPr>
+        <w:t>Make smaller pieces so we can get more data points</w:t>
+      </w:r>
+      <w:r>
+        <w:rPr>
+          <w:rFonts w:eastAsia="Times New Roman" w:cstheme="minorHAnsi"/>
+          <w:kern w:val="0"/>
+          <w:szCs w:val="20"/>
+          <w:lang w:eastAsia="en-GB"/>
+          <w14:ligatures w14:val="none"/>
+        </w:rPr>
+        <w:t xml:space="preserve">. → </w:t>
+      </w:r>
       <w:r>
         <w:rPr>
           <w:rFonts w:eastAsia="Times New Roman" w:cstheme="minorHAnsi"/>
@@ -13544,9 +14298,8 @@
           <w:lang w:eastAsia="en-GB"/>
           <w14:ligatures w14:val="none"/>
         </w:rPr>
-        <w:t>Big</w:t>
-      </w:r>
-      <w:proofErr w:type="gramEnd"/>
+        <w:t>Enough data points to train an MLP</w:t>
+      </w:r>
       <w:r>
         <w:rPr>
           <w:rFonts w:eastAsia="Times New Roman" w:cstheme="minorHAnsi"/>
@@ -13557,7 +14310,7 @@
           <w:lang w:eastAsia="en-GB"/>
           <w14:ligatures w14:val="none"/>
         </w:rPr>
-        <w:t xml:space="preserve"> pieces</w:t>
+        <w:t xml:space="preserve"> (?)</w:t>
       </w:r>
       <w:r>
         <w:rPr>
@@ -13567,83 +14320,7 @@
           <w:lang w:eastAsia="en-GB"/>
           <w14:ligatures w14:val="none"/>
         </w:rPr>
-        <w:t xml:space="preserve"> → </w:t>
-      </w:r>
-      <w:r>
-        <w:rPr>
-          <w:rFonts w:eastAsia="Times New Roman" w:cstheme="minorHAnsi"/>
-          <w:kern w:val="0"/>
-          <w:szCs w:val="20"/>
-          <w:lang w:eastAsia="en-GB"/>
-          <w14:ligatures w14:val="none"/>
-        </w:rPr>
-        <w:t>Make smaller pieces so we can get more data points</w:t>
-      </w:r>
-      <w:r>
-        <w:rPr>
-          <w:rFonts w:eastAsia="Times New Roman" w:cstheme="minorHAnsi"/>
-          <w:kern w:val="0"/>
-          <w:szCs w:val="20"/>
-          <w:lang w:eastAsia="en-GB"/>
-          <w14:ligatures w14:val="none"/>
-        </w:rPr>
-        <w:t xml:space="preserve">. → </w:t>
-      </w:r>
-      <w:r>
-        <w:rPr>
-          <w:rFonts w:eastAsia="Times New Roman" w:cstheme="minorHAnsi"/>
-          <w:b/>
-          <w:bCs/>
-          <w:kern w:val="0"/>
-          <w:szCs w:val="20"/>
-          <w:lang w:eastAsia="en-GB"/>
-          <w14:ligatures w14:val="none"/>
-        </w:rPr>
-        <w:t>Enough data points to train an MLP</w:t>
-      </w:r>
-      <w:r>
-        <w:rPr>
-          <w:rFonts w:eastAsia="Times New Roman" w:cstheme="minorHAnsi"/>
-          <w:b/>
-          <w:bCs/>
-          <w:kern w:val="0"/>
-          <w:szCs w:val="20"/>
-          <w:lang w:eastAsia="en-GB"/>
-          <w14:ligatures w14:val="none"/>
-        </w:rPr>
-        <w:t xml:space="preserve"> (?)</w:t>
-      </w:r>
-      <w:r>
-        <w:rPr>
-          <w:rFonts w:eastAsia="Times New Roman" w:cstheme="minorHAnsi"/>
-          <w:kern w:val="0"/>
-          <w:szCs w:val="20"/>
-          <w:lang w:eastAsia="en-GB"/>
-          <w14:ligatures w14:val="none"/>
-        </w:rPr>
-        <w:t xml:space="preserve"> → Get Data points from the transformation matrix random (x, y, </w:t>
-      </w:r>
-      <w:proofErr w:type="gramStart"/>
-      <w:r>
-        <w:rPr>
-          <w:rFonts w:eastAsia="Times New Roman" w:cstheme="minorHAnsi"/>
-          <w:kern w:val="0"/>
-          <w:szCs w:val="20"/>
-          <w:lang w:eastAsia="en-GB"/>
-          <w14:ligatures w14:val="none"/>
-        </w:rPr>
-        <w:t>z)_</w:t>
-      </w:r>
-      <w:proofErr w:type="gramEnd"/>
-      <w:r>
-        <w:rPr>
-          <w:rFonts w:eastAsia="Times New Roman" w:cstheme="minorHAnsi"/>
-          <w:kern w:val="0"/>
-          <w:szCs w:val="20"/>
-          <w:lang w:eastAsia="en-GB"/>
-          <w14:ligatures w14:val="none"/>
-        </w:rPr>
-        <w:t xml:space="preserve">CF → T_BC → (x, y, z)_RF (GT) and then </w:t>
+        <w:t xml:space="preserve"> → Get Data points from the transformation matrix random (x, y, z)_CF → T_BC → (x, y, z)_RF (GT) and then </w:t>
       </w:r>
       <w:r>
         <w:rPr>
@@ -13796,7 +14473,6 @@
         </w:rPr>
         <w:t xml:space="preserve">3.- </w:t>
       </w:r>
-      <w:proofErr w:type="gramStart"/>
       <w:r>
         <w:rPr>
           <w:rFonts w:eastAsia="Times New Roman"/>
@@ -13811,7 +14487,6 @@
         </w:rPr>
         <w:t xml:space="preserve"> plans</w:t>
       </w:r>
-      <w:proofErr w:type="gramEnd"/>
       <w:r>
         <w:rPr>
           <w:rFonts w:eastAsia="Times New Roman"/>
@@ -14159,18 +14834,10 @@
       </w:r>
       <w:proofErr w:type="spellEnd"/>
       <w:r>
-        <w:t xml:space="preserve"> Iñigo Aduna</w:t>
-      </w:r>
-      <w:proofErr w:type="gramStart"/>
-      <w:r>
-        <w:t xml:space="preserve">) </w:t>
-      </w:r>
-      <w:r>
-        <w:t>:</w:t>
-      </w:r>
-      <w:proofErr w:type="gramEnd"/>
-      <w:r>
-        <w:t xml:space="preserve">  </w:t>
+        <w:t xml:space="preserve"> Iñigo Aduna) </w:t>
+      </w:r>
+      <w:r>
+        <w:t xml:space="preserve">:  </w:t>
       </w:r>
       <w:r>
         <w:t xml:space="preserve"> </w:t>
@@ -14385,7 +15052,6 @@
         </w:rPr>
         <w:t xml:space="preserve">  </w:t>
       </w:r>
-      <w:proofErr w:type="gramStart"/>
       <w:r>
         <w:rPr>
           <w:rStyle w:val="Hyperlink"/>
@@ -14397,7 +15063,6 @@
         </w:rPr>
         <w:t xml:space="preserve">   {</w:t>
       </w:r>
-      <w:proofErr w:type="gramEnd"/>
       <w:r>
         <w:rPr>
           <w:rStyle w:val="Hyperlink"/>
@@ -14506,15 +15171,7 @@
           <w:rStyle w:val="Hyperlink"/>
           <w:u w:val="none"/>
         </w:rPr>
-        <w:t xml:space="preserve"> </w:t>
-      </w:r>
-      <w:proofErr w:type="gramStart"/>
-      <w:r>
-        <w:rPr>
-          <w:rStyle w:val="Hyperlink"/>
-          <w:u w:val="none"/>
-        </w:rPr>
-        <w:t xml:space="preserve">   </w:t>
+        <w:t xml:space="preserve">    </w:t>
       </w:r>
       <w:r>
         <w:rPr>
@@ -14524,7 +15181,6 @@
         </w:rPr>
         <w:t>{</w:t>
       </w:r>
-      <w:proofErr w:type="gramEnd"/>
       <w:r>
         <w:rPr>
           <w:rStyle w:val="Hyperlink"/>
@@ -14590,16 +15246,11 @@
         <w:t xml:space="preserve">  </w:t>
       </w:r>
       <w:r>
-        <w:t xml:space="preserve">                  </w:t>
-      </w:r>
-      <w:proofErr w:type="gramStart"/>
-      <w:r>
-        <w:t xml:space="preserve">   </w:t>
+        <w:t xml:space="preserve">                     </w:t>
       </w:r>
       <w:r>
         <w:t>{</w:t>
       </w:r>
-      <w:proofErr w:type="gramEnd"/>
       <w:r>
         <w:t>4</w:t>
       </w:r>
@@ -14662,16 +15313,8 @@
         <w:rPr>
           <w:color w:val="0D0D0D" w:themeColor="text1" w:themeTint="F2"/>
         </w:rPr>
-        <w:t xml:space="preserve">Induce corruptions with different levels of </w:t>
-      </w:r>
-      <w:proofErr w:type="gramStart"/>
-      <w:r>
-        <w:rPr>
-          <w:color w:val="0D0D0D" w:themeColor="text1" w:themeTint="F2"/>
-        </w:rPr>
-        <w:t>severity</w:t>
-      </w:r>
-      <w:proofErr w:type="gramEnd"/>
+        <w:t>Induce corruptions with different levels of severity</w:t>
+      </w:r>
     </w:p>
     <w:p>
       <w:pPr>
@@ -14688,21 +15331,7 @@
         <w:rPr>
           <w:color w:val="0D0D0D" w:themeColor="text1" w:themeTint="F2"/>
         </w:rPr>
-        <w:t xml:space="preserve">Which corruptions will have more and less </w:t>
-      </w:r>
-      <w:proofErr w:type="gramStart"/>
-      <w:r>
-        <w:rPr>
-          <w:color w:val="0D0D0D" w:themeColor="text1" w:themeTint="F2"/>
-        </w:rPr>
-        <w:t>impact</w:t>
-      </w:r>
-      <w:proofErr w:type="gramEnd"/>
-      <w:r>
-        <w:rPr>
-          <w:color w:val="0D0D0D" w:themeColor="text1" w:themeTint="F2"/>
-        </w:rPr>
-        <w:t xml:space="preserve"> </w:t>
+        <w:t xml:space="preserve">Which corruptions will have more and less impact </w:t>
       </w:r>
     </w:p>
     <w:p>
@@ -14720,16 +15349,8 @@
         <w:rPr>
           <w:color w:val="0D0D0D" w:themeColor="text1" w:themeTint="F2"/>
         </w:rPr>
-        <w:t xml:space="preserve">Dust in the factory that is in </w:t>
-      </w:r>
-      <w:proofErr w:type="gramStart"/>
-      <w:r>
-        <w:rPr>
-          <w:color w:val="0D0D0D" w:themeColor="text1" w:themeTint="F2"/>
-        </w:rPr>
-        <w:t>camera</w:t>
-      </w:r>
-      <w:proofErr w:type="gramEnd"/>
+        <w:t>Dust in the factory that is in camera</w:t>
+      </w:r>
     </w:p>
     <w:p>
       <w:pPr>
@@ -14746,16 +15367,8 @@
         <w:rPr>
           <w:color w:val="0D0D0D" w:themeColor="text1" w:themeTint="F2"/>
         </w:rPr>
-        <w:t xml:space="preserve">Uncase the robot and guarantee </w:t>
-      </w:r>
-      <w:proofErr w:type="gramStart"/>
-      <w:r>
-        <w:rPr>
-          <w:color w:val="0D0D0D" w:themeColor="text1" w:themeTint="F2"/>
-        </w:rPr>
-        <w:t>safety</w:t>
-      </w:r>
-      <w:proofErr w:type="gramEnd"/>
+        <w:t>Uncase the robot and guarantee safety</w:t>
+      </w:r>
     </w:p>
     <w:p>
       <w:pPr>
@@ -15139,6 +15752,120 @@
     </w:lvl>
   </w:abstractNum>
   <w:abstractNum w:abstractNumId="1" w15:restartNumberingAfterBreak="0">
+    <w:nsid w:val="0DB87EAD"/>
+    <w:multiLevelType w:val="hybridMultilevel"/>
+    <w:tmpl w:val="1E7E3C50"/>
+    <w:lvl w:ilvl="0" w:tplc="AA446974">
+      <w:start w:val="2"/>
+      <w:numFmt w:val="bullet"/>
+      <w:lvlText w:val="-"/>
+      <w:lvlJc w:val="left"/>
+      <w:pPr>
+        <w:ind w:left="720" w:hanging="360"/>
+      </w:pPr>
+      <w:rPr>
+        <w:rFonts w:ascii="Calibri" w:eastAsiaTheme="minorHAnsi" w:hAnsi="Calibri" w:cs="Calibri" w:hint="default"/>
+        <w:b/>
+      </w:rPr>
+    </w:lvl>
+    <w:lvl w:ilvl="1" w:tplc="08090003" w:tentative="1">
+      <w:start w:val="1"/>
+      <w:numFmt w:val="bullet"/>
+      <w:lvlText w:val="o"/>
+      <w:lvlJc w:val="left"/>
+      <w:pPr>
+        <w:ind w:left="1440" w:hanging="360"/>
+      </w:pPr>
+      <w:rPr>
+        <w:rFonts w:ascii="Courier New" w:hAnsi="Courier New" w:cs="Courier New" w:hint="default"/>
+      </w:rPr>
+    </w:lvl>
+    <w:lvl w:ilvl="2" w:tplc="08090005" w:tentative="1">
+      <w:start w:val="1"/>
+      <w:numFmt w:val="bullet"/>
+      <w:lvlText w:val=""/>
+      <w:lvlJc w:val="left"/>
+      <w:pPr>
+        <w:ind w:left="2160" w:hanging="360"/>
+      </w:pPr>
+      <w:rPr>
+        <w:rFonts w:ascii="Wingdings" w:hAnsi="Wingdings" w:hint="default"/>
+      </w:rPr>
+    </w:lvl>
+    <w:lvl w:ilvl="3" w:tplc="08090001" w:tentative="1">
+      <w:start w:val="1"/>
+      <w:numFmt w:val="bullet"/>
+      <w:lvlText w:val=""/>
+      <w:lvlJc w:val="left"/>
+      <w:pPr>
+        <w:ind w:left="2880" w:hanging="360"/>
+      </w:pPr>
+      <w:rPr>
+        <w:rFonts w:ascii="Symbol" w:hAnsi="Symbol" w:hint="default"/>
+      </w:rPr>
+    </w:lvl>
+    <w:lvl w:ilvl="4" w:tplc="08090003" w:tentative="1">
+      <w:start w:val="1"/>
+      <w:numFmt w:val="bullet"/>
+      <w:lvlText w:val="o"/>
+      <w:lvlJc w:val="left"/>
+      <w:pPr>
+        <w:ind w:left="3600" w:hanging="360"/>
+      </w:pPr>
+      <w:rPr>
+        <w:rFonts w:ascii="Courier New" w:hAnsi="Courier New" w:cs="Courier New" w:hint="default"/>
+      </w:rPr>
+    </w:lvl>
+    <w:lvl w:ilvl="5" w:tplc="08090005" w:tentative="1">
+      <w:start w:val="1"/>
+      <w:numFmt w:val="bullet"/>
+      <w:lvlText w:val=""/>
+      <w:lvlJc w:val="left"/>
+      <w:pPr>
+        <w:ind w:left="4320" w:hanging="360"/>
+      </w:pPr>
+      <w:rPr>
+        <w:rFonts w:ascii="Wingdings" w:hAnsi="Wingdings" w:hint="default"/>
+      </w:rPr>
+    </w:lvl>
+    <w:lvl w:ilvl="6" w:tplc="08090001" w:tentative="1">
+      <w:start w:val="1"/>
+      <w:numFmt w:val="bullet"/>
+      <w:lvlText w:val=""/>
+      <w:lvlJc w:val="left"/>
+      <w:pPr>
+        <w:ind w:left="5040" w:hanging="360"/>
+      </w:pPr>
+      <w:rPr>
+        <w:rFonts w:ascii="Symbol" w:hAnsi="Symbol" w:hint="default"/>
+      </w:rPr>
+    </w:lvl>
+    <w:lvl w:ilvl="7" w:tplc="08090003" w:tentative="1">
+      <w:start w:val="1"/>
+      <w:numFmt w:val="bullet"/>
+      <w:lvlText w:val="o"/>
+      <w:lvlJc w:val="left"/>
+      <w:pPr>
+        <w:ind w:left="5760" w:hanging="360"/>
+      </w:pPr>
+      <w:rPr>
+        <w:rFonts w:ascii="Courier New" w:hAnsi="Courier New" w:cs="Courier New" w:hint="default"/>
+      </w:rPr>
+    </w:lvl>
+    <w:lvl w:ilvl="8" w:tplc="08090005" w:tentative="1">
+      <w:start w:val="1"/>
+      <w:numFmt w:val="bullet"/>
+      <w:lvlText w:val=""/>
+      <w:lvlJc w:val="left"/>
+      <w:pPr>
+        <w:ind w:left="6480" w:hanging="360"/>
+      </w:pPr>
+      <w:rPr>
+        <w:rFonts w:ascii="Wingdings" w:hAnsi="Wingdings" w:hint="default"/>
+      </w:rPr>
+    </w:lvl>
+  </w:abstractNum>
+  <w:abstractNum w:abstractNumId="2" w15:restartNumberingAfterBreak="0">
     <w:nsid w:val="1547704A"/>
     <w:multiLevelType w:val="multilevel"/>
     <w:tmpl w:val="2E446228"/>
@@ -15251,7 +15978,7 @@
       </w:pPr>
     </w:lvl>
   </w:abstractNum>
-  <w:abstractNum w:abstractNumId="2" w15:restartNumberingAfterBreak="0">
+  <w:abstractNum w:abstractNumId="3" w15:restartNumberingAfterBreak="0">
     <w:nsid w:val="249B7806"/>
     <w:multiLevelType w:val="hybridMultilevel"/>
     <w:tmpl w:val="7D302A54"/>
@@ -15364,7 +16091,269 @@
       </w:rPr>
     </w:lvl>
   </w:abstractNum>
-  <w:abstractNum w:abstractNumId="3" w15:restartNumberingAfterBreak="0">
+  <w:abstractNum w:abstractNumId="4" w15:restartNumberingAfterBreak="0">
+    <w:nsid w:val="2C921B60"/>
+    <w:multiLevelType w:val="hybridMultilevel"/>
+    <w:tmpl w:val="0BE4742A"/>
+    <w:lvl w:ilvl="0" w:tplc="850ED698">
+      <w:start w:val="2"/>
+      <w:numFmt w:val="bullet"/>
+      <w:lvlText w:val="-"/>
+      <w:lvlJc w:val="left"/>
+      <w:pPr>
+        <w:ind w:left="720" w:hanging="360"/>
+      </w:pPr>
+      <w:rPr>
+        <w:rFonts w:ascii="Calibri" w:eastAsiaTheme="minorHAnsi" w:hAnsi="Calibri" w:cs="Calibri" w:hint="default"/>
+      </w:rPr>
+    </w:lvl>
+    <w:lvl w:ilvl="1" w:tplc="08090003" w:tentative="1">
+      <w:start w:val="1"/>
+      <w:numFmt w:val="bullet"/>
+      <w:lvlText w:val="o"/>
+      <w:lvlJc w:val="left"/>
+      <w:pPr>
+        <w:ind w:left="1440" w:hanging="360"/>
+      </w:pPr>
+      <w:rPr>
+        <w:rFonts w:ascii="Courier New" w:hAnsi="Courier New" w:cs="Courier New" w:hint="default"/>
+      </w:rPr>
+    </w:lvl>
+    <w:lvl w:ilvl="2" w:tplc="08090005" w:tentative="1">
+      <w:start w:val="1"/>
+      <w:numFmt w:val="bullet"/>
+      <w:lvlText w:val=""/>
+      <w:lvlJc w:val="left"/>
+      <w:pPr>
+        <w:ind w:left="2160" w:hanging="360"/>
+      </w:pPr>
+      <w:rPr>
+        <w:rFonts w:ascii="Wingdings" w:hAnsi="Wingdings" w:hint="default"/>
+      </w:rPr>
+    </w:lvl>
+    <w:lvl w:ilvl="3" w:tplc="08090001" w:tentative="1">
+      <w:start w:val="1"/>
+      <w:numFmt w:val="bullet"/>
+      <w:lvlText w:val=""/>
+      <w:lvlJc w:val="left"/>
+      <w:pPr>
+        <w:ind w:left="2880" w:hanging="360"/>
+      </w:pPr>
+      <w:rPr>
+        <w:rFonts w:ascii="Symbol" w:hAnsi="Symbol" w:hint="default"/>
+      </w:rPr>
+    </w:lvl>
+    <w:lvl w:ilvl="4" w:tplc="08090003" w:tentative="1">
+      <w:start w:val="1"/>
+      <w:numFmt w:val="bullet"/>
+      <w:lvlText w:val="o"/>
+      <w:lvlJc w:val="left"/>
+      <w:pPr>
+        <w:ind w:left="3600" w:hanging="360"/>
+      </w:pPr>
+      <w:rPr>
+        <w:rFonts w:ascii="Courier New" w:hAnsi="Courier New" w:cs="Courier New" w:hint="default"/>
+      </w:rPr>
+    </w:lvl>
+    <w:lvl w:ilvl="5" w:tplc="08090005" w:tentative="1">
+      <w:start w:val="1"/>
+      <w:numFmt w:val="bullet"/>
+      <w:lvlText w:val=""/>
+      <w:lvlJc w:val="left"/>
+      <w:pPr>
+        <w:ind w:left="4320" w:hanging="360"/>
+      </w:pPr>
+      <w:rPr>
+        <w:rFonts w:ascii="Wingdings" w:hAnsi="Wingdings" w:hint="default"/>
+      </w:rPr>
+    </w:lvl>
+    <w:lvl w:ilvl="6" w:tplc="08090001" w:tentative="1">
+      <w:start w:val="1"/>
+      <w:numFmt w:val="bullet"/>
+      <w:lvlText w:val=""/>
+      <w:lvlJc w:val="left"/>
+      <w:pPr>
+        <w:ind w:left="5040" w:hanging="360"/>
+      </w:pPr>
+      <w:rPr>
+        <w:rFonts w:ascii="Symbol" w:hAnsi="Symbol" w:hint="default"/>
+      </w:rPr>
+    </w:lvl>
+    <w:lvl w:ilvl="7" w:tplc="08090003" w:tentative="1">
+      <w:start w:val="1"/>
+      <w:numFmt w:val="bullet"/>
+      <w:lvlText w:val="o"/>
+      <w:lvlJc w:val="left"/>
+      <w:pPr>
+        <w:ind w:left="5760" w:hanging="360"/>
+      </w:pPr>
+      <w:rPr>
+        <w:rFonts w:ascii="Courier New" w:hAnsi="Courier New" w:cs="Courier New" w:hint="default"/>
+      </w:rPr>
+    </w:lvl>
+    <w:lvl w:ilvl="8" w:tplc="08090005" w:tentative="1">
+      <w:start w:val="1"/>
+      <w:numFmt w:val="bullet"/>
+      <w:lvlText w:val=""/>
+      <w:lvlJc w:val="left"/>
+      <w:pPr>
+        <w:ind w:left="6480" w:hanging="360"/>
+      </w:pPr>
+      <w:rPr>
+        <w:rFonts w:ascii="Wingdings" w:hAnsi="Wingdings" w:hint="default"/>
+      </w:rPr>
+    </w:lvl>
+  </w:abstractNum>
+  <w:abstractNum w:abstractNumId="5" w15:restartNumberingAfterBreak="0">
+    <w:nsid w:val="307D6412"/>
+    <w:multiLevelType w:val="multilevel"/>
+    <w:tmpl w:val="A9C6C47C"/>
+    <w:lvl w:ilvl="0">
+      <w:start w:val="1"/>
+      <w:numFmt w:val="bullet"/>
+      <w:lvlText w:val=""/>
+      <w:lvlJc w:val="left"/>
+      <w:pPr>
+        <w:tabs>
+          <w:tab w:val="num" w:pos="720"/>
+        </w:tabs>
+        <w:ind w:left="720" w:hanging="360"/>
+      </w:pPr>
+      <w:rPr>
+        <w:rFonts w:ascii="Symbol" w:hAnsi="Symbol" w:hint="default"/>
+        <w:sz w:val="20"/>
+      </w:rPr>
+    </w:lvl>
+    <w:lvl w:ilvl="1">
+      <w:start w:val="1"/>
+      <w:numFmt w:val="bullet"/>
+      <w:lvlText w:val="o"/>
+      <w:lvlJc w:val="left"/>
+      <w:pPr>
+        <w:tabs>
+          <w:tab w:val="num" w:pos="1440"/>
+        </w:tabs>
+        <w:ind w:left="1440" w:hanging="360"/>
+      </w:pPr>
+      <w:rPr>
+        <w:rFonts w:ascii="Courier New" w:hAnsi="Courier New" w:hint="default"/>
+        <w:sz w:val="20"/>
+      </w:rPr>
+    </w:lvl>
+    <w:lvl w:ilvl="2" w:tentative="1">
+      <w:start w:val="1"/>
+      <w:numFmt w:val="bullet"/>
+      <w:lvlText w:val=""/>
+      <w:lvlJc w:val="left"/>
+      <w:pPr>
+        <w:tabs>
+          <w:tab w:val="num" w:pos="2160"/>
+        </w:tabs>
+        <w:ind w:left="2160" w:hanging="360"/>
+      </w:pPr>
+      <w:rPr>
+        <w:rFonts w:ascii="Wingdings" w:hAnsi="Wingdings" w:hint="default"/>
+        <w:sz w:val="20"/>
+      </w:rPr>
+    </w:lvl>
+    <w:lvl w:ilvl="3" w:tentative="1">
+      <w:start w:val="1"/>
+      <w:numFmt w:val="bullet"/>
+      <w:lvlText w:val=""/>
+      <w:lvlJc w:val="left"/>
+      <w:pPr>
+        <w:tabs>
+          <w:tab w:val="num" w:pos="2880"/>
+        </w:tabs>
+        <w:ind w:left="2880" w:hanging="360"/>
+      </w:pPr>
+      <w:rPr>
+        <w:rFonts w:ascii="Wingdings" w:hAnsi="Wingdings" w:hint="default"/>
+        <w:sz w:val="20"/>
+      </w:rPr>
+    </w:lvl>
+    <w:lvl w:ilvl="4" w:tentative="1">
+      <w:start w:val="1"/>
+      <w:numFmt w:val="bullet"/>
+      <w:lvlText w:val=""/>
+      <w:lvlJc w:val="left"/>
+      <w:pPr>
+        <w:tabs>
+          <w:tab w:val="num" w:pos="3600"/>
+        </w:tabs>
+        <w:ind w:left="3600" w:hanging="360"/>
+      </w:pPr>
+      <w:rPr>
+        <w:rFonts w:ascii="Wingdings" w:hAnsi="Wingdings" w:hint="default"/>
+        <w:sz w:val="20"/>
+      </w:rPr>
+    </w:lvl>
+    <w:lvl w:ilvl="5" w:tentative="1">
+      <w:start w:val="1"/>
+      <w:numFmt w:val="bullet"/>
+      <w:lvlText w:val=""/>
+      <w:lvlJc w:val="left"/>
+      <w:pPr>
+        <w:tabs>
+          <w:tab w:val="num" w:pos="4320"/>
+        </w:tabs>
+        <w:ind w:left="4320" w:hanging="360"/>
+      </w:pPr>
+      <w:rPr>
+        <w:rFonts w:ascii="Wingdings" w:hAnsi="Wingdings" w:hint="default"/>
+        <w:sz w:val="20"/>
+      </w:rPr>
+    </w:lvl>
+    <w:lvl w:ilvl="6" w:tentative="1">
+      <w:start w:val="1"/>
+      <w:numFmt w:val="bullet"/>
+      <w:lvlText w:val=""/>
+      <w:lvlJc w:val="left"/>
+      <w:pPr>
+        <w:tabs>
+          <w:tab w:val="num" w:pos="5040"/>
+        </w:tabs>
+        <w:ind w:left="5040" w:hanging="360"/>
+      </w:pPr>
+      <w:rPr>
+        <w:rFonts w:ascii="Wingdings" w:hAnsi="Wingdings" w:hint="default"/>
+        <w:sz w:val="20"/>
+      </w:rPr>
+    </w:lvl>
+    <w:lvl w:ilvl="7" w:tentative="1">
+      <w:start w:val="1"/>
+      <w:numFmt w:val="bullet"/>
+      <w:lvlText w:val=""/>
+      <w:lvlJc w:val="left"/>
+      <w:pPr>
+        <w:tabs>
+          <w:tab w:val="num" w:pos="5760"/>
+        </w:tabs>
+        <w:ind w:left="5760" w:hanging="360"/>
+      </w:pPr>
+      <w:rPr>
+        <w:rFonts w:ascii="Wingdings" w:hAnsi="Wingdings" w:hint="default"/>
+        <w:sz w:val="20"/>
+      </w:rPr>
+    </w:lvl>
+    <w:lvl w:ilvl="8" w:tentative="1">
+      <w:start w:val="1"/>
+      <w:numFmt w:val="bullet"/>
+      <w:lvlText w:val=""/>
+      <w:lvlJc w:val="left"/>
+      <w:pPr>
+        <w:tabs>
+          <w:tab w:val="num" w:pos="6480"/>
+        </w:tabs>
+        <w:ind w:left="6480" w:hanging="360"/>
+      </w:pPr>
+      <w:rPr>
+        <w:rFonts w:ascii="Wingdings" w:hAnsi="Wingdings" w:hint="default"/>
+        <w:sz w:val="20"/>
+      </w:rPr>
+    </w:lvl>
+  </w:abstractNum>
+  <w:abstractNum w:abstractNumId="6" w15:restartNumberingAfterBreak="0">
     <w:nsid w:val="3D8E31BA"/>
     <w:multiLevelType w:val="multilevel"/>
     <w:tmpl w:val="C1F45A04"/>
@@ -15477,7 +16466,7 @@
       </w:pPr>
     </w:lvl>
   </w:abstractNum>
-  <w:abstractNum w:abstractNumId="4" w15:restartNumberingAfterBreak="0">
+  <w:abstractNum w:abstractNumId="7" w15:restartNumberingAfterBreak="0">
     <w:nsid w:val="45504C9B"/>
     <w:multiLevelType w:val="multilevel"/>
     <w:tmpl w:val="310ACC30"/>
@@ -15590,7 +16579,269 @@
       </w:pPr>
     </w:lvl>
   </w:abstractNum>
-  <w:abstractNum w:abstractNumId="5" w15:restartNumberingAfterBreak="0">
+  <w:abstractNum w:abstractNumId="8" w15:restartNumberingAfterBreak="0">
+    <w:nsid w:val="4F286D8F"/>
+    <w:multiLevelType w:val="multilevel"/>
+    <w:tmpl w:val="9AC64B94"/>
+    <w:lvl w:ilvl="0">
+      <w:start w:val="1"/>
+      <w:numFmt w:val="bullet"/>
+      <w:lvlText w:val=""/>
+      <w:lvlJc w:val="left"/>
+      <w:pPr>
+        <w:tabs>
+          <w:tab w:val="num" w:pos="720"/>
+        </w:tabs>
+        <w:ind w:left="720" w:hanging="360"/>
+      </w:pPr>
+      <w:rPr>
+        <w:rFonts w:ascii="Symbol" w:hAnsi="Symbol" w:hint="default"/>
+        <w:sz w:val="20"/>
+      </w:rPr>
+    </w:lvl>
+    <w:lvl w:ilvl="1" w:tentative="1">
+      <w:start w:val="1"/>
+      <w:numFmt w:val="bullet"/>
+      <w:lvlText w:val="o"/>
+      <w:lvlJc w:val="left"/>
+      <w:pPr>
+        <w:tabs>
+          <w:tab w:val="num" w:pos="1440"/>
+        </w:tabs>
+        <w:ind w:left="1440" w:hanging="360"/>
+      </w:pPr>
+      <w:rPr>
+        <w:rFonts w:ascii="Courier New" w:hAnsi="Courier New" w:hint="default"/>
+        <w:sz w:val="20"/>
+      </w:rPr>
+    </w:lvl>
+    <w:lvl w:ilvl="2" w:tentative="1">
+      <w:start w:val="1"/>
+      <w:numFmt w:val="bullet"/>
+      <w:lvlText w:val=""/>
+      <w:lvlJc w:val="left"/>
+      <w:pPr>
+        <w:tabs>
+          <w:tab w:val="num" w:pos="2160"/>
+        </w:tabs>
+        <w:ind w:left="2160" w:hanging="360"/>
+      </w:pPr>
+      <w:rPr>
+        <w:rFonts w:ascii="Wingdings" w:hAnsi="Wingdings" w:hint="default"/>
+        <w:sz w:val="20"/>
+      </w:rPr>
+    </w:lvl>
+    <w:lvl w:ilvl="3" w:tentative="1">
+      <w:start w:val="1"/>
+      <w:numFmt w:val="bullet"/>
+      <w:lvlText w:val=""/>
+      <w:lvlJc w:val="left"/>
+      <w:pPr>
+        <w:tabs>
+          <w:tab w:val="num" w:pos="2880"/>
+        </w:tabs>
+        <w:ind w:left="2880" w:hanging="360"/>
+      </w:pPr>
+      <w:rPr>
+        <w:rFonts w:ascii="Wingdings" w:hAnsi="Wingdings" w:hint="default"/>
+        <w:sz w:val="20"/>
+      </w:rPr>
+    </w:lvl>
+    <w:lvl w:ilvl="4" w:tentative="1">
+      <w:start w:val="1"/>
+      <w:numFmt w:val="bullet"/>
+      <w:lvlText w:val=""/>
+      <w:lvlJc w:val="left"/>
+      <w:pPr>
+        <w:tabs>
+          <w:tab w:val="num" w:pos="3600"/>
+        </w:tabs>
+        <w:ind w:left="3600" w:hanging="360"/>
+      </w:pPr>
+      <w:rPr>
+        <w:rFonts w:ascii="Wingdings" w:hAnsi="Wingdings" w:hint="default"/>
+        <w:sz w:val="20"/>
+      </w:rPr>
+    </w:lvl>
+    <w:lvl w:ilvl="5" w:tentative="1">
+      <w:start w:val="1"/>
+      <w:numFmt w:val="bullet"/>
+      <w:lvlText w:val=""/>
+      <w:lvlJc w:val="left"/>
+      <w:pPr>
+        <w:tabs>
+          <w:tab w:val="num" w:pos="4320"/>
+        </w:tabs>
+        <w:ind w:left="4320" w:hanging="360"/>
+      </w:pPr>
+      <w:rPr>
+        <w:rFonts w:ascii="Wingdings" w:hAnsi="Wingdings" w:hint="default"/>
+        <w:sz w:val="20"/>
+      </w:rPr>
+    </w:lvl>
+    <w:lvl w:ilvl="6" w:tentative="1">
+      <w:start w:val="1"/>
+      <w:numFmt w:val="bullet"/>
+      <w:lvlText w:val=""/>
+      <w:lvlJc w:val="left"/>
+      <w:pPr>
+        <w:tabs>
+          <w:tab w:val="num" w:pos="5040"/>
+        </w:tabs>
+        <w:ind w:left="5040" w:hanging="360"/>
+      </w:pPr>
+      <w:rPr>
+        <w:rFonts w:ascii="Wingdings" w:hAnsi="Wingdings" w:hint="default"/>
+        <w:sz w:val="20"/>
+      </w:rPr>
+    </w:lvl>
+    <w:lvl w:ilvl="7" w:tentative="1">
+      <w:start w:val="1"/>
+      <w:numFmt w:val="bullet"/>
+      <w:lvlText w:val=""/>
+      <w:lvlJc w:val="left"/>
+      <w:pPr>
+        <w:tabs>
+          <w:tab w:val="num" w:pos="5760"/>
+        </w:tabs>
+        <w:ind w:left="5760" w:hanging="360"/>
+      </w:pPr>
+      <w:rPr>
+        <w:rFonts w:ascii="Wingdings" w:hAnsi="Wingdings" w:hint="default"/>
+        <w:sz w:val="20"/>
+      </w:rPr>
+    </w:lvl>
+    <w:lvl w:ilvl="8" w:tentative="1">
+      <w:start w:val="1"/>
+      <w:numFmt w:val="bullet"/>
+      <w:lvlText w:val=""/>
+      <w:lvlJc w:val="left"/>
+      <w:pPr>
+        <w:tabs>
+          <w:tab w:val="num" w:pos="6480"/>
+        </w:tabs>
+        <w:ind w:left="6480" w:hanging="360"/>
+      </w:pPr>
+      <w:rPr>
+        <w:rFonts w:ascii="Wingdings" w:hAnsi="Wingdings" w:hint="default"/>
+        <w:sz w:val="20"/>
+      </w:rPr>
+    </w:lvl>
+  </w:abstractNum>
+  <w:abstractNum w:abstractNumId="9" w15:restartNumberingAfterBreak="0">
+    <w:nsid w:val="51AE48DE"/>
+    <w:multiLevelType w:val="multilevel"/>
+    <w:tmpl w:val="59B84022"/>
+    <w:lvl w:ilvl="0">
+      <w:start w:val="1"/>
+      <w:numFmt w:val="decimal"/>
+      <w:lvlText w:val="%1."/>
+      <w:lvlJc w:val="left"/>
+      <w:pPr>
+        <w:tabs>
+          <w:tab w:val="num" w:pos="720"/>
+        </w:tabs>
+        <w:ind w:left="720" w:hanging="360"/>
+      </w:pPr>
+    </w:lvl>
+    <w:lvl w:ilvl="1" w:tentative="1">
+      <w:start w:val="1"/>
+      <w:numFmt w:val="decimal"/>
+      <w:lvlText w:val="%2."/>
+      <w:lvlJc w:val="left"/>
+      <w:pPr>
+        <w:tabs>
+          <w:tab w:val="num" w:pos="1440"/>
+        </w:tabs>
+        <w:ind w:left="1440" w:hanging="360"/>
+      </w:pPr>
+    </w:lvl>
+    <w:lvl w:ilvl="2" w:tentative="1">
+      <w:start w:val="1"/>
+      <w:numFmt w:val="decimal"/>
+      <w:lvlText w:val="%3."/>
+      <w:lvlJc w:val="left"/>
+      <w:pPr>
+        <w:tabs>
+          <w:tab w:val="num" w:pos="2160"/>
+        </w:tabs>
+        <w:ind w:left="2160" w:hanging="360"/>
+      </w:pPr>
+    </w:lvl>
+    <w:lvl w:ilvl="3" w:tentative="1">
+      <w:start w:val="1"/>
+      <w:numFmt w:val="decimal"/>
+      <w:lvlText w:val="%4."/>
+      <w:lvlJc w:val="left"/>
+      <w:pPr>
+        <w:tabs>
+          <w:tab w:val="num" w:pos="2880"/>
+        </w:tabs>
+        <w:ind w:left="2880" w:hanging="360"/>
+      </w:pPr>
+    </w:lvl>
+    <w:lvl w:ilvl="4" w:tentative="1">
+      <w:start w:val="1"/>
+      <w:numFmt w:val="decimal"/>
+      <w:lvlText w:val="%5."/>
+      <w:lvlJc w:val="left"/>
+      <w:pPr>
+        <w:tabs>
+          <w:tab w:val="num" w:pos="3600"/>
+        </w:tabs>
+        <w:ind w:left="3600" w:hanging="360"/>
+      </w:pPr>
+    </w:lvl>
+    <w:lvl w:ilvl="5" w:tentative="1">
+      <w:start w:val="1"/>
+      <w:numFmt w:val="decimal"/>
+      <w:lvlText w:val="%6."/>
+      <w:lvlJc w:val="left"/>
+      <w:pPr>
+        <w:tabs>
+          <w:tab w:val="num" w:pos="4320"/>
+        </w:tabs>
+        <w:ind w:left="4320" w:hanging="360"/>
+      </w:pPr>
+    </w:lvl>
+    <w:lvl w:ilvl="6" w:tentative="1">
+      <w:start w:val="1"/>
+      <w:numFmt w:val="decimal"/>
+      <w:lvlText w:val="%7."/>
+      <w:lvlJc w:val="left"/>
+      <w:pPr>
+        <w:tabs>
+          <w:tab w:val="num" w:pos="5040"/>
+        </w:tabs>
+        <w:ind w:left="5040" w:hanging="360"/>
+      </w:pPr>
+    </w:lvl>
+    <w:lvl w:ilvl="7" w:tentative="1">
+      <w:start w:val="1"/>
+      <w:numFmt w:val="decimal"/>
+      <w:lvlText w:val="%8."/>
+      <w:lvlJc w:val="left"/>
+      <w:pPr>
+        <w:tabs>
+          <w:tab w:val="num" w:pos="5760"/>
+        </w:tabs>
+        <w:ind w:left="5760" w:hanging="360"/>
+      </w:pPr>
+    </w:lvl>
+    <w:lvl w:ilvl="8" w:tentative="1">
+      <w:start w:val="1"/>
+      <w:numFmt w:val="decimal"/>
+      <w:lvlText w:val="%9."/>
+      <w:lvlJc w:val="left"/>
+      <w:pPr>
+        <w:tabs>
+          <w:tab w:val="num" w:pos="6480"/>
+        </w:tabs>
+        <w:ind w:left="6480" w:hanging="360"/>
+      </w:pPr>
+    </w:lvl>
+  </w:abstractNum>
+  <w:abstractNum w:abstractNumId="10" w15:restartNumberingAfterBreak="0">
     <w:nsid w:val="5D734D24"/>
     <w:multiLevelType w:val="multilevel"/>
     <w:tmpl w:val="66D2DE86"/>
@@ -15703,7 +16954,7 @@
       </w:pPr>
     </w:lvl>
   </w:abstractNum>
-  <w:abstractNum w:abstractNumId="6" w15:restartNumberingAfterBreak="0">
+  <w:abstractNum w:abstractNumId="11" w15:restartNumberingAfterBreak="0">
     <w:nsid w:val="637D7674"/>
     <w:multiLevelType w:val="multilevel"/>
     <w:tmpl w:val="4372C68C"/>
@@ -15817,25 +17068,40 @@
     </w:lvl>
   </w:abstractNum>
   <w:num w:numId="1" w16cid:durableId="211893966">
-    <w:abstractNumId w:val="1"/>
+    <w:abstractNumId w:val="2"/>
   </w:num>
   <w:num w:numId="2" w16cid:durableId="1735620090">
-    <w:abstractNumId w:val="4"/>
+    <w:abstractNumId w:val="7"/>
   </w:num>
   <w:num w:numId="3" w16cid:durableId="914778200">
-    <w:abstractNumId w:val="5"/>
+    <w:abstractNumId w:val="10"/>
   </w:num>
   <w:num w:numId="4" w16cid:durableId="1338771999">
-    <w:abstractNumId w:val="3"/>
+    <w:abstractNumId w:val="6"/>
   </w:num>
   <w:num w:numId="5" w16cid:durableId="212617120">
     <w:abstractNumId w:val="0"/>
   </w:num>
   <w:num w:numId="6" w16cid:durableId="465856266">
-    <w:abstractNumId w:val="2"/>
+    <w:abstractNumId w:val="3"/>
   </w:num>
   <w:num w:numId="7" w16cid:durableId="891115088">
-    <w:abstractNumId w:val="6"/>
+    <w:abstractNumId w:val="11"/>
+  </w:num>
+  <w:num w:numId="8" w16cid:durableId="1565213792">
+    <w:abstractNumId w:val="9"/>
+  </w:num>
+  <w:num w:numId="9" w16cid:durableId="1796413232">
+    <w:abstractNumId w:val="8"/>
+  </w:num>
+  <w:num w:numId="10" w16cid:durableId="971134884">
+    <w:abstractNumId w:val="5"/>
+  </w:num>
+  <w:num w:numId="11" w16cid:durableId="507183278">
+    <w:abstractNumId w:val="4"/>
+  </w:num>
+  <w:num w:numId="12" w16cid:durableId="858736302">
+    <w:abstractNumId w:val="1"/>
   </w:num>
   <w:numIdMacAtCleanup w:val="7"/>
 </w:numbering>
@@ -16356,6 +17622,27 @@
       <w:color w:val="2F5496" w:themeColor="accent1" w:themeShade="BF"/>
     </w:rPr>
   </w:style>
+  <w:style w:type="paragraph" w:styleId="Heading6">
+    <w:name w:val="heading 6"/>
+    <w:basedOn w:val="Normal"/>
+    <w:next w:val="Normal"/>
+    <w:link w:val="Heading6Char"/>
+    <w:uiPriority w:val="9"/>
+    <w:semiHidden/>
+    <w:unhideWhenUsed/>
+    <w:qFormat/>
+    <w:rsid w:val="00311E66"/>
+    <w:pPr>
+      <w:keepNext/>
+      <w:keepLines/>
+      <w:spacing w:before="40" w:after="0"/>
+      <w:outlineLvl w:val="5"/>
+    </w:pPr>
+    <w:rPr>
+      <w:rFonts w:asciiTheme="majorHAnsi" w:eastAsiaTheme="majorEastAsia" w:hAnsiTheme="majorHAnsi" w:cstheme="majorBidi"/>
+      <w:color w:val="1F3763" w:themeColor="accent1" w:themeShade="7F"/>
+    </w:rPr>
+  </w:style>
   <w:style w:type="character" w:default="1" w:styleId="DefaultParagraphFont">
     <w:name w:val="Default Paragraph Font"/>
     <w:uiPriority w:val="1"/>
@@ -16785,6 +18072,19 @@
       <w:szCs w:val="20"/>
     </w:rPr>
   </w:style>
+  <w:style w:type="character" w:customStyle="1" w:styleId="Heading6Char">
+    <w:name w:val="Heading 6 Char"/>
+    <w:basedOn w:val="DefaultParagraphFont"/>
+    <w:link w:val="Heading6"/>
+    <w:uiPriority w:val="9"/>
+    <w:semiHidden/>
+    <w:rsid w:val="00311E66"/>
+    <w:rPr>
+      <w:rFonts w:asciiTheme="majorHAnsi" w:eastAsiaTheme="majorEastAsia" w:hAnsiTheme="majorHAnsi" w:cstheme="majorBidi"/>
+      <w:color w:val="1F3763" w:themeColor="accent1" w:themeShade="7F"/>
+      <w:sz w:val="20"/>
+    </w:rPr>
+  </w:style>
 </w:styles>
 </file>
 
@@ -17084,15 +18384,6 @@
 </file>
 
 <file path=customXml/item1.xml><?xml version="1.0" encoding="utf-8"?>
-<?mso-contentType ?>
-<FormTemplates xmlns="http://schemas.microsoft.com/sharepoint/v3/contenttype/forms">
-  <Display>DocumentLibraryForm</Display>
-  <Edit>DocumentLibraryForm</Edit>
-  <New>DocumentLibraryForm</New>
-</FormTemplates>
-</file>
-
-<file path=customXml/item2.xml><?xml version="1.0" encoding="utf-8"?>
 <ct:contentTypeSchema xmlns:ct="http://schemas.microsoft.com/office/2006/metadata/contentType" xmlns:ma="http://schemas.microsoft.com/office/2006/metadata/properties/metaAttributes" ct:_="" ma:_="" ma:contentTypeName="Document" ma:contentTypeID="0x010100E195385842D2FD40AFCBB2F5A2DA957D" ma:contentTypeVersion="12" ma:contentTypeDescription="Create a new document." ma:contentTypeScope="" ma:versionID="84c690200dfbe0cab64c033506a17680">
   <xsd:schema xmlns:xsd="http://www.w3.org/2001/XMLSchema" xmlns:xs="http://www.w3.org/2001/XMLSchema" xmlns:p="http://schemas.microsoft.com/office/2006/metadata/properties" xmlns:ns3="de48cc03-d6b7-496c-8323-931f7bc3d731" xmlns:ns4="cedfc8f2-a0d4-4d3b-a87c-2ec6625db06e" targetNamespace="http://schemas.microsoft.com/office/2006/metadata/properties" ma:root="true" ma:fieldsID="17a77450f899c914ede758d5ad8b2b83" ns3:_="" ns4:_="">
     <xsd:import namespace="de48cc03-d6b7-496c-8323-931f7bc3d731"/>
@@ -17307,7 +18598,7 @@
 </ct:contentTypeSchema>
 </file>
 
-<file path=customXml/item3.xml><?xml version="1.0" encoding="utf-8"?>
+<file path=customXml/item2.xml><?xml version="1.0" encoding="utf-8"?>
 <p:properties xmlns:p="http://schemas.microsoft.com/office/2006/metadata/properties" xmlns:xsi="http://www.w3.org/2001/XMLSchema-instance" xmlns:pc="http://schemas.microsoft.com/office/infopath/2007/PartnerControls">
   <documentManagement>
     <_activity xmlns="de48cc03-d6b7-496c-8323-931f7bc3d731" xsi:nil="true"/>
@@ -17315,19 +18606,20 @@
 </p:properties>
 </file>
 
+<file path=customXml/item3.xml><?xml version="1.0" encoding="utf-8"?>
+<?mso-contentType ?>
+<FormTemplates xmlns="http://schemas.microsoft.com/sharepoint/v3/contenttype/forms">
+  <Display>DocumentLibraryForm</Display>
+  <Edit>DocumentLibraryForm</Edit>
+  <New>DocumentLibraryForm</New>
+</FormTemplates>
+</file>
+
 <file path=customXml/item4.xml><?xml version="1.0" encoding="utf-8"?>
 <b:Sources xmlns:b="http://schemas.openxmlformats.org/officeDocument/2006/bibliography" xmlns="http://schemas.openxmlformats.org/officeDocument/2006/bibliography" SelectedStyle="\APASixthEditionOfficeOnline.xsl" StyleName="APA" Version="6"/>
 </file>
 
 <file path=customXml/itemProps1.xml><?xml version="1.0" encoding="utf-8"?>
-<ds:datastoreItem xmlns:ds="http://schemas.openxmlformats.org/officeDocument/2006/customXml" ds:itemID="{A573D3FE-6214-4FA9-B0BD-30F231D478B7}">
-  <ds:schemaRefs>
-    <ds:schemaRef ds:uri="http://schemas.microsoft.com/sharepoint/v3/contenttype/forms"/>
-  </ds:schemaRefs>
-</ds:datastoreItem>
-</file>
-
-<file path=customXml/itemProps2.xml><?xml version="1.0" encoding="utf-8"?>
 <ds:datastoreItem xmlns:ds="http://schemas.openxmlformats.org/officeDocument/2006/customXml" ds:itemID="{2F9A1C38-7FC7-4698-97C6-8ADB3488665E}">
   <ds:schemaRefs>
     <ds:schemaRef ds:uri="http://schemas.microsoft.com/office/2006/metadata/contentType"/>
@@ -17346,12 +18638,20 @@
 </ds:datastoreItem>
 </file>
 
-<file path=customXml/itemProps3.xml><?xml version="1.0" encoding="utf-8"?>
+<file path=customXml/itemProps2.xml><?xml version="1.0" encoding="utf-8"?>
 <ds:datastoreItem xmlns:ds="http://schemas.openxmlformats.org/officeDocument/2006/customXml" ds:itemID="{6CA5EA68-1326-48EC-A01D-3E432FB3AE2D}">
   <ds:schemaRefs>
     <ds:schemaRef ds:uri="http://schemas.microsoft.com/office/2006/metadata/properties"/>
     <ds:schemaRef ds:uri="http://schemas.microsoft.com/office/infopath/2007/PartnerControls"/>
     <ds:schemaRef ds:uri="de48cc03-d6b7-496c-8323-931f7bc3d731"/>
+  </ds:schemaRefs>
+</ds:datastoreItem>
+</file>
+
+<file path=customXml/itemProps3.xml><?xml version="1.0" encoding="utf-8"?>
+<ds:datastoreItem xmlns:ds="http://schemas.openxmlformats.org/officeDocument/2006/customXml" ds:itemID="{A573D3FE-6214-4FA9-B0BD-30F231D478B7}">
+  <ds:schemaRefs>
+    <ds:schemaRef ds:uri="http://schemas.microsoft.com/sharepoint/v3/contenttype/forms"/>
   </ds:schemaRefs>
 </ds:datastoreItem>
 </file>

</xml_diff>